<commit_message>
Template and Code Canarinho modified
</commit_message>
<xml_diff>
--- a/Template_Relatorio_Trabalho_Final_Qualidade_Software (3).docx
+++ b/Template_Relatorio_Trabalho_Final_Qualidade_Software (3).docx
@@ -349,7 +349,21 @@
         <w:rPr>
           <w:b/>
         </w:rPr>
-        <w:t>Carla Ilane Moreira Bezerra</w:t>
+        <w:t xml:space="preserve">Carla </w:t>
+      </w:r>
+      <w:proofErr w:type="spellStart"/>
+      <w:r>
+        <w:rPr>
+          <w:b/>
+        </w:rPr>
+        <w:t>Ilane</w:t>
+      </w:r>
+      <w:proofErr w:type="spellEnd"/>
+      <w:r>
+        <w:rPr>
+          <w:b/>
+        </w:rPr>
+        <w:t xml:space="preserve"> Moreira Bezerra</w:t>
       </w:r>
     </w:p>
     <w:p>
@@ -1343,7 +1357,31 @@
         <w:pStyle w:val="p"/>
       </w:pPr>
       <w:r>
-        <w:t xml:space="preserve">Nessa Seção deve ser descrito o projeto. Importante incluir uma Tabela com as seguintes informações: Número de Linhas de Código (LOC), Número de Classes e Número de Releases. Incluir o link do github do projeto. Falar sobre a natureza do projeto, se é JAVA OO, se é de código aberto ou fechado, quais tecnologias utilizadas no projeto. </w:t>
+        <w:t>Nessa Seção deve ser descrito o projeto. Importante incluir uma Tabela com as seguintes informações: Número de Linhas de Código (</w:t>
+      </w:r>
+      <w:proofErr w:type="spellStart"/>
+      <w:r>
+        <w:t>LOC</w:t>
+      </w:r>
+      <w:proofErr w:type="spellEnd"/>
+      <w:r>
+        <w:t xml:space="preserve">), Número de Classes e Número de Releases. Incluir o link do </w:t>
+      </w:r>
+      <w:proofErr w:type="spellStart"/>
+      <w:r>
+        <w:t>github</w:t>
+      </w:r>
+      <w:proofErr w:type="spellEnd"/>
+      <w:r>
+        <w:t xml:space="preserve"> do projeto. Falar sobre a natureza do projeto, se é JAVA </w:t>
+      </w:r>
+      <w:proofErr w:type="spellStart"/>
+      <w:r>
+        <w:t>OO</w:t>
+      </w:r>
+      <w:proofErr w:type="spellEnd"/>
+      <w:r>
+        <w:t xml:space="preserve">, se é de código aberto ou fechado, quais tecnologias utilizadas no projeto. </w:t>
       </w:r>
     </w:p>
     <w:p>
@@ -1472,12 +1510,14 @@
                 <w:b/>
               </w:rPr>
             </w:pPr>
+            <w:proofErr w:type="spellStart"/>
             <w:r>
               <w:rPr>
                 <w:b/>
               </w:rPr>
               <w:t>LOC</w:t>
             </w:r>
+            <w:proofErr w:type="spellEnd"/>
           </w:p>
         </w:tc>
         <w:tc>
@@ -1648,7 +1688,21 @@
         <w:rPr>
           <w:rFonts w:eastAsia="&amp;amp"/>
         </w:rPr>
-        <w:t xml:space="preserve"> – Antes de refatorar o projeto</w:t>
+        <w:t xml:space="preserve"> – Antes de </w:t>
+      </w:r>
+      <w:proofErr w:type="spellStart"/>
+      <w:r>
+        <w:rPr>
+          <w:rFonts w:eastAsia="&amp;amp"/>
+        </w:rPr>
+        <w:t>refatorar</w:t>
+      </w:r>
+      <w:proofErr w:type="spellEnd"/>
+      <w:r>
+        <w:rPr>
+          <w:rFonts w:eastAsia="&amp;amp"/>
+        </w:rPr>
+        <w:t xml:space="preserve"> o projeto</w:t>
       </w:r>
       <w:bookmarkEnd w:id="2"/>
     </w:p>
@@ -1660,10 +1714,26 @@
         <w:t>Nessa Seção deve ser incluída a Tabela com a medição das métricas de coesão, acoplamento, complexidade, herança e tamanho, antes do pr</w:t>
       </w:r>
       <w:r>
-        <w:t xml:space="preserve">ojeto ser refatorado. </w:t>
-      </w:r>
-      <w:r>
-        <w:t xml:space="preserve">Para isso será utilizada a ferramenta Understand. </w:t>
+        <w:t xml:space="preserve">ojeto ser </w:t>
+      </w:r>
+      <w:proofErr w:type="spellStart"/>
+      <w:r>
+        <w:t>refatorado</w:t>
+      </w:r>
+      <w:proofErr w:type="spellEnd"/>
+      <w:r>
+        <w:t xml:space="preserve">. </w:t>
+      </w:r>
+      <w:r>
+        <w:t xml:space="preserve">Para isso será utilizada a ferramenta </w:t>
+      </w:r>
+      <w:proofErr w:type="spellStart"/>
+      <w:r>
+        <w:t>Understand</w:t>
+      </w:r>
+      <w:proofErr w:type="spellEnd"/>
+      <w:r>
+        <w:t xml:space="preserve">. </w:t>
       </w:r>
       <w:r>
         <w:t>A Tabela 2</w:t>
@@ -1692,14 +1762,28 @@
         <w:rPr>
           <w:color w:val="000000"/>
         </w:rPr>
-        <w:t xml:space="preserve"> – Medição dos atributos antes de refatorar o projeto.</w:t>
+        <w:t xml:space="preserve"> – Medição dos atributos antes de </w:t>
+      </w:r>
+      <w:proofErr w:type="spellStart"/>
+      <w:r>
+        <w:rPr>
+          <w:color w:val="000000"/>
+        </w:rPr>
+        <w:t>refatorar</w:t>
+      </w:r>
+      <w:proofErr w:type="spellEnd"/>
+      <w:r>
+        <w:rPr>
+          <w:color w:val="000000"/>
+        </w:rPr>
+        <w:t xml:space="preserve"> o projeto.</w:t>
       </w:r>
     </w:p>
     <w:tbl>
       <w:tblPr>
         <w:tblStyle w:val="Tabelacomgrade"/>
-        <w:tblW w:w="11137" w:type="dxa"/>
-        <w:tblInd w:w="-993" w:type="dxa"/>
+        <w:tblW w:w="11287" w:type="dxa"/>
+        <w:tblInd w:w="-1398" w:type="dxa"/>
         <w:tblLook w:val="04A0" w:firstRow="1" w:lastRow="0" w:firstColumn="1" w:lastColumn="0" w:noHBand="0" w:noVBand="1"/>
       </w:tblPr>
       <w:tblGrid>
@@ -1772,7 +1856,7 @@
         </w:tc>
         <w:tc>
           <w:tcPr>
-            <w:tcW w:w="2814" w:type="dxa"/>
+            <w:tcW w:w="2827" w:type="dxa"/>
             <w:gridSpan w:val="4"/>
             <w:shd w:val="clear" w:color="auto" w:fill="BFBFBF" w:themeFill="background1" w:themeFillShade="BF"/>
           </w:tcPr>
@@ -1849,7 +1933,7 @@
         </w:tc>
         <w:tc>
           <w:tcPr>
-            <w:tcW w:w="2674" w:type="dxa"/>
+            <w:tcW w:w="2811" w:type="dxa"/>
             <w:gridSpan w:val="4"/>
             <w:shd w:val="clear" w:color="auto" w:fill="BFBFBF" w:themeFill="background1" w:themeFillShade="BF"/>
           </w:tcPr>
@@ -1907,6 +1991,7 @@
                 <w:szCs w:val="21"/>
               </w:rPr>
             </w:pPr>
+            <w:proofErr w:type="spellStart"/>
             <w:r>
               <w:rPr>
                 <w:sz w:val="21"/>
@@ -1914,6 +1999,7 @@
               </w:rPr>
               <w:t>LCOM2</w:t>
             </w:r>
+            <w:proofErr w:type="spellEnd"/>
           </w:p>
         </w:tc>
         <w:tc>
@@ -1929,6 +2015,7 @@
                 <w:szCs w:val="21"/>
               </w:rPr>
             </w:pPr>
+            <w:proofErr w:type="spellStart"/>
             <w:r>
               <w:rPr>
                 <w:sz w:val="21"/>
@@ -1936,6 +2023,7 @@
               </w:rPr>
               <w:t>ACC</w:t>
             </w:r>
+            <w:proofErr w:type="spellEnd"/>
           </w:p>
         </w:tc>
         <w:tc>
@@ -1951,6 +2039,7 @@
                 <w:szCs w:val="21"/>
               </w:rPr>
             </w:pPr>
+            <w:proofErr w:type="spellStart"/>
             <w:r>
               <w:rPr>
                 <w:sz w:val="21"/>
@@ -1958,11 +2047,12 @@
               </w:rPr>
               <w:t>SCC</w:t>
             </w:r>
-          </w:p>
-        </w:tc>
-        <w:tc>
-          <w:tcPr>
-            <w:tcW w:w="648" w:type="dxa"/>
+            <w:proofErr w:type="spellEnd"/>
+          </w:p>
+        </w:tc>
+        <w:tc>
+          <w:tcPr>
+            <w:tcW w:w="661" w:type="dxa"/>
           </w:tcPr>
           <w:p>
             <w:pPr>
@@ -1973,6 +2063,7 @@
                 <w:szCs w:val="21"/>
               </w:rPr>
             </w:pPr>
+            <w:proofErr w:type="spellStart"/>
             <w:r>
               <w:rPr>
                 <w:sz w:val="21"/>
@@ -1980,6 +2071,7 @@
               </w:rPr>
               <w:t>EVG</w:t>
             </w:r>
+            <w:proofErr w:type="spellEnd"/>
           </w:p>
         </w:tc>
         <w:tc>
@@ -1995,6 +2087,7 @@
                 <w:szCs w:val="21"/>
               </w:rPr>
             </w:pPr>
+            <w:proofErr w:type="spellStart"/>
             <w:r>
               <w:rPr>
                 <w:sz w:val="21"/>
@@ -2002,6 +2095,7 @@
               </w:rPr>
               <w:t>MaxNet</w:t>
             </w:r>
+            <w:proofErr w:type="spellEnd"/>
           </w:p>
         </w:tc>
         <w:tc>
@@ -2061,6 +2155,7 @@
                 <w:szCs w:val="21"/>
               </w:rPr>
             </w:pPr>
+            <w:proofErr w:type="spellStart"/>
             <w:r>
               <w:rPr>
                 <w:sz w:val="21"/>
@@ -2068,6 +2163,7 @@
               </w:rPr>
               <w:t>IFANIN</w:t>
             </w:r>
+            <w:proofErr w:type="spellEnd"/>
           </w:p>
         </w:tc>
         <w:tc>
@@ -2083,6 +2179,7 @@
                 <w:szCs w:val="21"/>
               </w:rPr>
             </w:pPr>
+            <w:proofErr w:type="spellStart"/>
             <w:r>
               <w:rPr>
                 <w:sz w:val="21"/>
@@ -2090,11 +2187,12 @@
               </w:rPr>
               <w:t>CBO</w:t>
             </w:r>
-          </w:p>
-        </w:tc>
-        <w:tc>
-          <w:tcPr>
-            <w:tcW w:w="636" w:type="dxa"/>
+            <w:proofErr w:type="spellEnd"/>
+          </w:p>
+        </w:tc>
+        <w:tc>
+          <w:tcPr>
+            <w:tcW w:w="773" w:type="dxa"/>
           </w:tcPr>
           <w:p>
             <w:pPr>
@@ -2105,6 +2203,7 @@
                 <w:szCs w:val="21"/>
               </w:rPr>
             </w:pPr>
+            <w:proofErr w:type="spellStart"/>
             <w:r>
               <w:rPr>
                 <w:sz w:val="21"/>
@@ -2112,6 +2211,7 @@
               </w:rPr>
               <w:t>LOC</w:t>
             </w:r>
+            <w:proofErr w:type="spellEnd"/>
           </w:p>
         </w:tc>
         <w:tc>
@@ -2127,6 +2227,7 @@
                 <w:szCs w:val="21"/>
               </w:rPr>
             </w:pPr>
+            <w:proofErr w:type="spellStart"/>
             <w:r>
               <w:rPr>
                 <w:sz w:val="21"/>
@@ -2134,6 +2235,7 @@
               </w:rPr>
               <w:t>CLOC</w:t>
             </w:r>
+            <w:proofErr w:type="spellEnd"/>
           </w:p>
         </w:tc>
         <w:tc>
@@ -2195,13 +2297,31 @@
                 <w:szCs w:val="21"/>
               </w:rPr>
             </w:pPr>
+            <w:proofErr w:type="spellStart"/>
             <w:r>
               <w:rPr>
                 <w:sz w:val="21"/>
                 <w:szCs w:val="21"/>
               </w:rPr>
-              <w:t>S1 antes da refatoração</w:t>
+              <w:t>S1</w:t>
             </w:r>
+            <w:proofErr w:type="spellEnd"/>
+            <w:r>
+              <w:rPr>
+                <w:sz w:val="21"/>
+                <w:szCs w:val="21"/>
+              </w:rPr>
+              <w:t xml:space="preserve"> antes da </w:t>
+            </w:r>
+            <w:proofErr w:type="spellStart"/>
+            <w:r>
+              <w:rPr>
+                <w:sz w:val="21"/>
+                <w:szCs w:val="21"/>
+              </w:rPr>
+              <w:t>refatoração</w:t>
+            </w:r>
+            <w:proofErr w:type="spellEnd"/>
           </w:p>
         </w:tc>
         <w:tc>
@@ -2278,7 +2398,7 @@
         </w:tc>
         <w:tc>
           <w:tcPr>
-            <w:tcW w:w="648" w:type="dxa"/>
+            <w:tcW w:w="661" w:type="dxa"/>
             <w:vAlign w:val="center"/>
           </w:tcPr>
           <w:p>
@@ -2422,7 +2542,7 @@
         </w:tc>
         <w:tc>
           <w:tcPr>
-            <w:tcW w:w="636" w:type="dxa"/>
+            <w:tcW w:w="773" w:type="dxa"/>
             <w:vAlign w:val="center"/>
           </w:tcPr>
           <w:p>
@@ -2531,12 +2651,37 @@
                 <w:szCs w:val="21"/>
               </w:rPr>
             </w:pPr>
+            <w:proofErr w:type="spellStart"/>
             <w:r>
               <w:rPr>
                 <w:sz w:val="21"/>
                 <w:szCs w:val="21"/>
               </w:rPr>
-              <w:t>S1 após refat. CS X</w:t>
+              <w:t>S1</w:t>
+            </w:r>
+            <w:proofErr w:type="spellEnd"/>
+            <w:r>
+              <w:rPr>
+                <w:sz w:val="21"/>
+                <w:szCs w:val="21"/>
+              </w:rPr>
+              <w:t xml:space="preserve"> após </w:t>
+            </w:r>
+            <w:proofErr w:type="spellStart"/>
+            <w:r>
+              <w:rPr>
+                <w:sz w:val="21"/>
+                <w:szCs w:val="21"/>
+              </w:rPr>
+              <w:t>refat</w:t>
+            </w:r>
+            <w:proofErr w:type="spellEnd"/>
+            <w:r>
+              <w:rPr>
+                <w:sz w:val="21"/>
+                <w:szCs w:val="21"/>
+              </w:rPr>
+              <w:t>. CS X</w:t>
             </w:r>
           </w:p>
         </w:tc>
@@ -2587,7 +2732,7 @@
         </w:tc>
         <w:tc>
           <w:tcPr>
-            <w:tcW w:w="648" w:type="dxa"/>
+            <w:tcW w:w="661" w:type="dxa"/>
           </w:tcPr>
           <w:p>
             <w:pPr>
@@ -2677,7 +2822,7 @@
         </w:tc>
         <w:tc>
           <w:tcPr>
-            <w:tcW w:w="636" w:type="dxa"/>
+            <w:tcW w:w="773" w:type="dxa"/>
           </w:tcPr>
           <w:p>
             <w:pPr>
@@ -2750,12 +2895,37 @@
                 <w:szCs w:val="21"/>
               </w:rPr>
             </w:pPr>
+            <w:proofErr w:type="spellStart"/>
             <w:r>
               <w:rPr>
                 <w:sz w:val="21"/>
                 <w:szCs w:val="21"/>
               </w:rPr>
-              <w:t>S1 após refat. CS X</w:t>
+              <w:t>S1</w:t>
+            </w:r>
+            <w:proofErr w:type="spellEnd"/>
+            <w:r>
+              <w:rPr>
+                <w:sz w:val="21"/>
+                <w:szCs w:val="21"/>
+              </w:rPr>
+              <w:t xml:space="preserve"> após </w:t>
+            </w:r>
+            <w:proofErr w:type="spellStart"/>
+            <w:r>
+              <w:rPr>
+                <w:sz w:val="21"/>
+                <w:szCs w:val="21"/>
+              </w:rPr>
+              <w:t>refat</w:t>
+            </w:r>
+            <w:proofErr w:type="spellEnd"/>
+            <w:r>
+              <w:rPr>
+                <w:sz w:val="21"/>
+                <w:szCs w:val="21"/>
+              </w:rPr>
+              <w:t>. CS X</w:t>
             </w:r>
           </w:p>
         </w:tc>
@@ -2806,7 +2976,7 @@
         </w:tc>
         <w:tc>
           <w:tcPr>
-            <w:tcW w:w="648" w:type="dxa"/>
+            <w:tcW w:w="661" w:type="dxa"/>
           </w:tcPr>
           <w:p>
             <w:pPr>
@@ -2896,7 +3066,7 @@
         </w:tc>
         <w:tc>
           <w:tcPr>
-            <w:tcW w:w="636" w:type="dxa"/>
+            <w:tcW w:w="773" w:type="dxa"/>
           </w:tcPr>
           <w:p>
             <w:pPr>
@@ -3018,7 +3188,7 @@
         </w:tc>
         <w:tc>
           <w:tcPr>
-            <w:tcW w:w="648" w:type="dxa"/>
+            <w:tcW w:w="661" w:type="dxa"/>
           </w:tcPr>
           <w:p>
             <w:pPr>
@@ -3108,7 +3278,7 @@
         </w:tc>
         <w:tc>
           <w:tcPr>
-            <w:tcW w:w="636" w:type="dxa"/>
+            <w:tcW w:w="773" w:type="dxa"/>
           </w:tcPr>
           <w:p>
             <w:pPr>
@@ -3230,7 +3400,7 @@
         </w:tc>
         <w:tc>
           <w:tcPr>
-            <w:tcW w:w="648" w:type="dxa"/>
+            <w:tcW w:w="661" w:type="dxa"/>
           </w:tcPr>
           <w:p>
             <w:pPr>
@@ -3320,7 +3490,7 @@
         </w:tc>
         <w:tc>
           <w:tcPr>
-            <w:tcW w:w="636" w:type="dxa"/>
+            <w:tcW w:w="773" w:type="dxa"/>
           </w:tcPr>
           <w:p>
             <w:pPr>
@@ -3469,16 +3639,94 @@
         <w:rPr>
           <w:rFonts w:eastAsia="&amp;amp"/>
         </w:rPr>
-        <w:t>Detecção dos Code Smells</w:t>
+        <w:t xml:space="preserve">Detecção dos </w:t>
+      </w:r>
+      <w:proofErr w:type="spellStart"/>
+      <w:r>
+        <w:rPr>
+          <w:rFonts w:eastAsia="&amp;amp"/>
+        </w:rPr>
+        <w:t>Code</w:t>
+      </w:r>
+      <w:proofErr w:type="spellEnd"/>
+      <w:r>
+        <w:rPr>
+          <w:rFonts w:eastAsia="&amp;amp"/>
+        </w:rPr>
+        <w:t xml:space="preserve"> </w:t>
+      </w:r>
+      <w:proofErr w:type="spellStart"/>
+      <w:r>
+        <w:rPr>
+          <w:rFonts w:eastAsia="&amp;amp"/>
+        </w:rPr>
+        <w:t>Smells</w:t>
       </w:r>
       <w:bookmarkEnd w:id="3"/>
+      <w:proofErr w:type="spellEnd"/>
     </w:p>
     <w:p>
       <w:pPr>
         <w:pStyle w:val="p"/>
       </w:pPr>
       <w:r>
-        <w:t>Nessa Seção deve ser indicado quais e quantos code smells foram detectados no projeto. Faça uma Tabela indicando os code smells detectados pela ferramenta JSPirit e quantos code smells para cada tipo foram detectados.</w:t>
+        <w:t xml:space="preserve">Nessa Seção deve ser indicado quais e quantos </w:t>
+      </w:r>
+      <w:proofErr w:type="spellStart"/>
+      <w:r>
+        <w:t>code</w:t>
+      </w:r>
+      <w:proofErr w:type="spellEnd"/>
+      <w:r>
+        <w:t xml:space="preserve"> </w:t>
+      </w:r>
+      <w:proofErr w:type="spellStart"/>
+      <w:r>
+        <w:t>smells</w:t>
+      </w:r>
+      <w:proofErr w:type="spellEnd"/>
+      <w:r>
+        <w:t xml:space="preserve"> foram detectados no projeto. Faça uma Tabela indicando os </w:t>
+      </w:r>
+      <w:proofErr w:type="spellStart"/>
+      <w:r>
+        <w:t>code</w:t>
+      </w:r>
+      <w:proofErr w:type="spellEnd"/>
+      <w:r>
+        <w:t xml:space="preserve"> </w:t>
+      </w:r>
+      <w:proofErr w:type="spellStart"/>
+      <w:r>
+        <w:t>smells</w:t>
+      </w:r>
+      <w:proofErr w:type="spellEnd"/>
+      <w:r>
+        <w:t xml:space="preserve"> detectados pela ferramenta </w:t>
+      </w:r>
+      <w:proofErr w:type="spellStart"/>
+      <w:r>
+        <w:t>JSPirit</w:t>
+      </w:r>
+      <w:proofErr w:type="spellEnd"/>
+      <w:r>
+        <w:t xml:space="preserve"> e quantos </w:t>
+      </w:r>
+      <w:proofErr w:type="spellStart"/>
+      <w:r>
+        <w:t>code</w:t>
+      </w:r>
+      <w:proofErr w:type="spellEnd"/>
+      <w:r>
+        <w:t xml:space="preserve"> </w:t>
+      </w:r>
+      <w:proofErr w:type="spellStart"/>
+      <w:r>
+        <w:t>smells</w:t>
+      </w:r>
+      <w:proofErr w:type="spellEnd"/>
+      <w:r>
+        <w:t xml:space="preserve"> para cada tipo foram detectados.</w:t>
       </w:r>
     </w:p>
     <w:p>
@@ -3495,7 +3743,35 @@
         <w:rPr>
           <w:color w:val="000000"/>
         </w:rPr>
-        <w:t>Tabela 3 – Code smells do projeto.</w:t>
+        <w:t xml:space="preserve">Tabela 3 – </w:t>
+      </w:r>
+      <w:proofErr w:type="spellStart"/>
+      <w:r>
+        <w:rPr>
+          <w:color w:val="000000"/>
+        </w:rPr>
+        <w:t>Code</w:t>
+      </w:r>
+      <w:proofErr w:type="spellEnd"/>
+      <w:r>
+        <w:rPr>
+          <w:color w:val="000000"/>
+        </w:rPr>
+        <w:t xml:space="preserve"> </w:t>
+      </w:r>
+      <w:proofErr w:type="spellStart"/>
+      <w:r>
+        <w:rPr>
+          <w:color w:val="000000"/>
+        </w:rPr>
+        <w:t>smells</w:t>
+      </w:r>
+      <w:proofErr w:type="spellEnd"/>
+      <w:r>
+        <w:rPr>
+          <w:color w:val="000000"/>
+        </w:rPr>
+        <w:t xml:space="preserve"> do projeto.</w:t>
       </w:r>
     </w:p>
     <w:tbl>
@@ -3529,8 +3805,30 @@
               <w:rPr>
                 <w:b/>
               </w:rPr>
-              <w:t>Nome do Code Smell</w:t>
+              <w:t xml:space="preserve">Nome do </w:t>
             </w:r>
+            <w:proofErr w:type="spellStart"/>
+            <w:r>
+              <w:rPr>
+                <w:b/>
+              </w:rPr>
+              <w:t>Code</w:t>
+            </w:r>
+            <w:proofErr w:type="spellEnd"/>
+            <w:r>
+              <w:rPr>
+                <w:b/>
+              </w:rPr>
+              <w:t xml:space="preserve"> </w:t>
+            </w:r>
+            <w:proofErr w:type="spellStart"/>
+            <w:r>
+              <w:rPr>
+                <w:b/>
+              </w:rPr>
+              <w:t>Smell</w:t>
+            </w:r>
+            <w:proofErr w:type="spellEnd"/>
           </w:p>
         </w:tc>
         <w:tc>
@@ -3566,6 +3864,19 @@
               <w:spacing w:before="0" w:beforeAutospacing="0" w:after="240" w:afterAutospacing="0"/>
               <w:jc w:val="center"/>
             </w:pPr>
+            <w:proofErr w:type="spellStart"/>
+            <w:r>
+              <w:t>Cyclically-dependent</w:t>
+            </w:r>
+            <w:proofErr w:type="spellEnd"/>
+            <w:r>
+              <w:tab/>
+            </w:r>
+            <w:proofErr w:type="spellStart"/>
+            <w:r>
+              <w:t>Modularization</w:t>
+            </w:r>
+            <w:proofErr w:type="spellEnd"/>
           </w:p>
         </w:tc>
         <w:tc>
@@ -3578,6 +3889,9 @@
               <w:spacing w:before="0" w:beforeAutospacing="0" w:after="240" w:afterAutospacing="0"/>
               <w:jc w:val="center"/>
             </w:pPr>
+            <w:r>
+              <w:t>1</w:t>
+            </w:r>
           </w:p>
         </w:tc>
       </w:tr>
@@ -3591,6 +3905,47 @@
               <w:pStyle w:val="NormalWeb"/>
               <w:spacing w:before="0" w:beforeAutospacing="0" w:after="240" w:afterAutospacing="0"/>
               <w:jc w:val="center"/>
+            </w:pPr>
+            <w:proofErr w:type="spellStart"/>
+            <w:r>
+              <w:t>Unnecessary</w:t>
+            </w:r>
+            <w:proofErr w:type="spellEnd"/>
+            <w:r>
+              <w:t xml:space="preserve"> </w:t>
+            </w:r>
+            <w:proofErr w:type="spellStart"/>
+            <w:r>
+              <w:t>Abstraction</w:t>
+            </w:r>
+            <w:proofErr w:type="spellEnd"/>
+          </w:p>
+        </w:tc>
+        <w:tc>
+          <w:tcPr>
+            <w:tcW w:w="4531" w:type="dxa"/>
+          </w:tcPr>
+          <w:p>
+            <w:pPr>
+              <w:pStyle w:val="NormalWeb"/>
+              <w:spacing w:before="0" w:beforeAutospacing="0" w:after="240" w:afterAutospacing="0"/>
+              <w:jc w:val="center"/>
+            </w:pPr>
+            <w:r>
+              <w:t>12</w:t>
+            </w:r>
+          </w:p>
+        </w:tc>
+      </w:tr>
+      <w:tr>
+        <w:tc>
+          <w:tcPr>
+            <w:tcW w:w="4530" w:type="dxa"/>
+          </w:tcPr>
+          <w:p>
+            <w:pPr>
+              <w:pStyle w:val="NormalWeb"/>
+              <w:spacing w:before="0" w:beforeAutospacing="0" w:after="240" w:afterAutospacing="0"/>
             </w:pPr>
           </w:p>
         </w:tc>
@@ -3634,7 +3989,49 @@
           <w:rFonts w:eastAsia="&amp;amp"/>
         </w:rPr>
         <w:lastRenderedPageBreak/>
-        <w:t>Medição 2 – Após Refatorar Code Smell X</w:t>
+        <w:t xml:space="preserve">Medição 2 – Após </w:t>
+      </w:r>
+      <w:proofErr w:type="spellStart"/>
+      <w:r>
+        <w:rPr>
+          <w:rFonts w:eastAsia="&amp;amp"/>
+        </w:rPr>
+        <w:t>Refatorar</w:t>
+      </w:r>
+      <w:proofErr w:type="spellEnd"/>
+      <w:r>
+        <w:rPr>
+          <w:rFonts w:eastAsia="&amp;amp"/>
+        </w:rPr>
+        <w:t xml:space="preserve"> </w:t>
+      </w:r>
+      <w:proofErr w:type="spellStart"/>
+      <w:r>
+        <w:rPr>
+          <w:rFonts w:eastAsia="&amp;amp"/>
+        </w:rPr>
+        <w:t>Code</w:t>
+      </w:r>
+      <w:proofErr w:type="spellEnd"/>
+      <w:r>
+        <w:rPr>
+          <w:rFonts w:eastAsia="&amp;amp"/>
+        </w:rPr>
+        <w:t xml:space="preserve"> </w:t>
+      </w:r>
+      <w:proofErr w:type="spellStart"/>
+      <w:r>
+        <w:rPr>
+          <w:rFonts w:eastAsia="&amp;amp"/>
+        </w:rPr>
+        <w:t>Smell</w:t>
+      </w:r>
+      <w:proofErr w:type="spellEnd"/>
+      <w:r>
+        <w:rPr>
+          <w:rFonts w:eastAsia="&amp;amp"/>
+        </w:rPr>
+        <w:t xml:space="preserve"> X</w:t>
       </w:r>
       <w:bookmarkEnd w:id="4"/>
     </w:p>
@@ -3643,16 +4040,211 @@
         <w:pStyle w:val="p"/>
       </w:pPr>
       <w:r>
-        <w:t xml:space="preserve">Nessa Seção você deve indicar os valores de todas as métricas da Tabela 2, após refatorar um determinado code smell. Esse code smell deve ser totalmente refatorado até não ser mais detectado pela JSPirit. </w:t>
-      </w:r>
-      <w:r>
-        <w:t xml:space="preserve">Você deve também incluir a técnica de refatoração utilizada para retirar o code smell. </w:t>
-      </w:r>
-      <w:r>
-        <w:t>Isso deve ser feito para cada code smell detectado no projeto. Após a refatoração de cada code smell deve ser realizada uma nova medição na ferramenta Understand.</w:t>
-      </w:r>
-      <w:r>
-        <w:t xml:space="preserve"> Deve ser realizada também uma análise dos 5 atributos de qualidade e que métricas pioram ou melhoram de acordo com a retirada desses code smells.</w:t>
+        <w:t xml:space="preserve">Nessa Seção você deve indicar os valores de todas as métricas da Tabela 2, após </w:t>
+      </w:r>
+      <w:proofErr w:type="spellStart"/>
+      <w:r>
+        <w:t>refatorar</w:t>
+      </w:r>
+      <w:proofErr w:type="spellEnd"/>
+      <w:r>
+        <w:t xml:space="preserve"> um determinado </w:t>
+      </w:r>
+      <w:proofErr w:type="spellStart"/>
+      <w:r>
+        <w:t>code</w:t>
+      </w:r>
+      <w:proofErr w:type="spellEnd"/>
+      <w:r>
+        <w:t xml:space="preserve"> </w:t>
+      </w:r>
+      <w:proofErr w:type="spellStart"/>
+      <w:r>
+        <w:t>smell</w:t>
+      </w:r>
+      <w:proofErr w:type="spellEnd"/>
+      <w:r>
+        <w:t xml:space="preserve">. Esse </w:t>
+      </w:r>
+      <w:proofErr w:type="spellStart"/>
+      <w:r>
+        <w:t>code</w:t>
+      </w:r>
+      <w:proofErr w:type="spellEnd"/>
+      <w:r>
+        <w:t xml:space="preserve"> </w:t>
+      </w:r>
+      <w:proofErr w:type="spellStart"/>
+      <w:r>
+        <w:t>smell</w:t>
+      </w:r>
+      <w:proofErr w:type="spellEnd"/>
+      <w:r>
+        <w:t xml:space="preserve"> deve ser totalmente </w:t>
+      </w:r>
+      <w:proofErr w:type="spellStart"/>
+      <w:r>
+        <w:t>refatorado</w:t>
+      </w:r>
+      <w:proofErr w:type="spellEnd"/>
+      <w:r>
+        <w:t xml:space="preserve"> até não ser mais detectado pela </w:t>
+      </w:r>
+      <w:proofErr w:type="spellStart"/>
+      <w:r>
+        <w:t>JSPirit</w:t>
+      </w:r>
+      <w:proofErr w:type="spellEnd"/>
+      <w:r>
+        <w:t xml:space="preserve">. </w:t>
+      </w:r>
+      <w:r>
+        <w:t xml:space="preserve">Você deve também incluir a técnica de </w:t>
+      </w:r>
+      <w:proofErr w:type="spellStart"/>
+      <w:r>
+        <w:t>refatoração</w:t>
+      </w:r>
+      <w:proofErr w:type="spellEnd"/>
+      <w:r>
+        <w:t xml:space="preserve"> utilizada para retirar o </w:t>
+      </w:r>
+      <w:proofErr w:type="spellStart"/>
+      <w:r>
+        <w:t>code</w:t>
+      </w:r>
+      <w:proofErr w:type="spellEnd"/>
+      <w:r>
+        <w:t xml:space="preserve"> </w:t>
+      </w:r>
+      <w:proofErr w:type="spellStart"/>
+      <w:r>
+        <w:t>smell</w:t>
+      </w:r>
+      <w:proofErr w:type="spellEnd"/>
+      <w:r>
+        <w:t xml:space="preserve">. </w:t>
+      </w:r>
+      <w:r>
+        <w:t xml:space="preserve">Isso deve ser feito para cada </w:t>
+      </w:r>
+      <w:proofErr w:type="spellStart"/>
+      <w:r>
+        <w:t>code</w:t>
+      </w:r>
+      <w:proofErr w:type="spellEnd"/>
+      <w:r>
+        <w:t xml:space="preserve"> </w:t>
+      </w:r>
+      <w:proofErr w:type="spellStart"/>
+      <w:r>
+        <w:t>smell</w:t>
+      </w:r>
+      <w:proofErr w:type="spellEnd"/>
+      <w:r>
+        <w:t xml:space="preserve"> detectado no projeto. Após a </w:t>
+      </w:r>
+      <w:proofErr w:type="spellStart"/>
+      <w:r>
+        <w:t>refatoração</w:t>
+      </w:r>
+      <w:proofErr w:type="spellEnd"/>
+      <w:r>
+        <w:t xml:space="preserve"> de cada </w:t>
+      </w:r>
+      <w:proofErr w:type="spellStart"/>
+      <w:r>
+        <w:t>code</w:t>
+      </w:r>
+      <w:proofErr w:type="spellEnd"/>
+      <w:r>
+        <w:t xml:space="preserve"> </w:t>
+      </w:r>
+      <w:proofErr w:type="spellStart"/>
+      <w:r>
+        <w:t>smell</w:t>
+      </w:r>
+      <w:proofErr w:type="spellEnd"/>
+      <w:r>
+        <w:t xml:space="preserve"> deve ser realizada uma nova medição na ferramenta </w:t>
+      </w:r>
+      <w:proofErr w:type="spellStart"/>
+      <w:r>
+        <w:t>Understand</w:t>
+      </w:r>
+      <w:proofErr w:type="spellEnd"/>
+      <w:r>
+        <w:t>.</w:t>
+      </w:r>
+      <w:r>
+        <w:t xml:space="preserve"> Deve ser realizada também uma análise dos 5 atributos de qualidade e que métricas pioram ou melhoram de acordo com a retirada desses </w:t>
+      </w:r>
+      <w:proofErr w:type="spellStart"/>
+      <w:r>
+        <w:t>code</w:t>
+      </w:r>
+      <w:proofErr w:type="spellEnd"/>
+      <w:r>
+        <w:t xml:space="preserve"> </w:t>
+      </w:r>
+      <w:proofErr w:type="spellStart"/>
+      <w:r>
+        <w:t>smells</w:t>
+      </w:r>
+      <w:proofErr w:type="spellEnd"/>
+      <w:r>
+        <w:t>.</w:t>
+      </w:r>
+    </w:p>
+    <w:p>
+      <w:pPr>
+        <w:pStyle w:val="p"/>
+      </w:pPr>
+      <w:r>
+        <w:t xml:space="preserve">Removido </w:t>
+      </w:r>
+      <w:proofErr w:type="spellStart"/>
+      <w:r>
+        <w:t>Unnecessary</w:t>
+      </w:r>
+      <w:proofErr w:type="spellEnd"/>
+      <w:r>
+        <w:t xml:space="preserve"> </w:t>
+      </w:r>
+      <w:proofErr w:type="spellStart"/>
+      <w:r>
+        <w:t>Abstraction</w:t>
+      </w:r>
+      <w:proofErr w:type="spellEnd"/>
+      <w:r>
+        <w:t xml:space="preserve"> nos pacotes de </w:t>
+      </w:r>
+      <w:proofErr w:type="spellStart"/>
+      <w:r>
+        <w:t>Validator</w:t>
+      </w:r>
+      <w:proofErr w:type="spellEnd"/>
+      <w:r>
+        <w:t xml:space="preserve"> </w:t>
+      </w:r>
+      <w:r>
+        <w:t xml:space="preserve">e Formatador. Nas classes do </w:t>
+      </w:r>
+      <w:proofErr w:type="spellStart"/>
+      <w:r>
+        <w:t>Validator</w:t>
+      </w:r>
+      <w:proofErr w:type="spellEnd"/>
+      <w:r>
+        <w:t xml:space="preserve"> apenas teve que ser removido as declarações e no Formatador em uma classe Formatador teve que ser removido o </w:t>
+      </w:r>
+      <w:proofErr w:type="spellStart"/>
+      <w:r>
+        <w:t>SingletonHeader</w:t>
+      </w:r>
+      <w:proofErr w:type="spellEnd"/>
+      <w:r>
+        <w:t xml:space="preserve"> e movido os atributos para parte inicial da classe.</w:t>
       </w:r>
     </w:p>
     <w:p>
@@ -3667,7 +4259,49 @@
         <w:rPr>
           <w:rFonts w:eastAsia="&amp;amp"/>
         </w:rPr>
-        <w:t>Medição 3 – Após Refatorar Code Smell Y</w:t>
+        <w:t xml:space="preserve">Medição 3 – Após </w:t>
+      </w:r>
+      <w:proofErr w:type="spellStart"/>
+      <w:r>
+        <w:rPr>
+          <w:rFonts w:eastAsia="&amp;amp"/>
+        </w:rPr>
+        <w:t>Refatorar</w:t>
+      </w:r>
+      <w:proofErr w:type="spellEnd"/>
+      <w:r>
+        <w:rPr>
+          <w:rFonts w:eastAsia="&amp;amp"/>
+        </w:rPr>
+        <w:t xml:space="preserve"> </w:t>
+      </w:r>
+      <w:proofErr w:type="spellStart"/>
+      <w:r>
+        <w:rPr>
+          <w:rFonts w:eastAsia="&amp;amp"/>
+        </w:rPr>
+        <w:t>Code</w:t>
+      </w:r>
+      <w:proofErr w:type="spellEnd"/>
+      <w:r>
+        <w:rPr>
+          <w:rFonts w:eastAsia="&amp;amp"/>
+        </w:rPr>
+        <w:t xml:space="preserve"> </w:t>
+      </w:r>
+      <w:proofErr w:type="spellStart"/>
+      <w:r>
+        <w:rPr>
+          <w:rFonts w:eastAsia="&amp;amp"/>
+        </w:rPr>
+        <w:t>Smell</w:t>
+      </w:r>
+      <w:proofErr w:type="spellEnd"/>
+      <w:r>
+        <w:rPr>
+          <w:rFonts w:eastAsia="&amp;amp"/>
+        </w:rPr>
+        <w:t xml:space="preserve"> Y</w:t>
       </w:r>
       <w:bookmarkEnd w:id="5"/>
     </w:p>
@@ -3696,7 +4330,49 @@
         <w:rPr>
           <w:rFonts w:eastAsia="&amp;amp"/>
         </w:rPr>
-        <w:t>Medição Z – Após a refatoração de todos os code smells do projeto</w:t>
+        <w:t xml:space="preserve">Medição Z – Após a </w:t>
+      </w:r>
+      <w:proofErr w:type="spellStart"/>
+      <w:r>
+        <w:rPr>
+          <w:rFonts w:eastAsia="&amp;amp"/>
+        </w:rPr>
+        <w:t>refatoração</w:t>
+      </w:r>
+      <w:proofErr w:type="spellEnd"/>
+      <w:r>
+        <w:rPr>
+          <w:rFonts w:eastAsia="&amp;amp"/>
+        </w:rPr>
+        <w:t xml:space="preserve"> de todos os </w:t>
+      </w:r>
+      <w:proofErr w:type="spellStart"/>
+      <w:r>
+        <w:rPr>
+          <w:rFonts w:eastAsia="&amp;amp"/>
+        </w:rPr>
+        <w:t>code</w:t>
+      </w:r>
+      <w:proofErr w:type="spellEnd"/>
+      <w:r>
+        <w:rPr>
+          <w:rFonts w:eastAsia="&amp;amp"/>
+        </w:rPr>
+        <w:t xml:space="preserve"> </w:t>
+      </w:r>
+      <w:proofErr w:type="spellStart"/>
+      <w:r>
+        <w:rPr>
+          <w:rFonts w:eastAsia="&amp;amp"/>
+        </w:rPr>
+        <w:t>smells</w:t>
+      </w:r>
+      <w:proofErr w:type="spellEnd"/>
+      <w:r>
+        <w:rPr>
+          <w:rFonts w:eastAsia="&amp;amp"/>
+        </w:rPr>
+        <w:t xml:space="preserve"> do projeto</w:t>
       </w:r>
       <w:bookmarkEnd w:id="6"/>
     </w:p>
@@ -3705,7 +4381,47 @@
         <w:pStyle w:val="p"/>
       </w:pPr>
       <w:r>
-        <w:t>Após todos os code smells refatorados, deverá ser realizada a medição final do projeto conforme as métricas da Tabela 2. Deve também ser feita a análise final se as métricas pioraram ou melhoraram de acordo com a retirada dos code smells.</w:t>
+        <w:t xml:space="preserve">Após todos os </w:t>
+      </w:r>
+      <w:proofErr w:type="spellStart"/>
+      <w:r>
+        <w:t>code</w:t>
+      </w:r>
+      <w:proofErr w:type="spellEnd"/>
+      <w:r>
+        <w:t xml:space="preserve"> </w:t>
+      </w:r>
+      <w:proofErr w:type="spellStart"/>
+      <w:r>
+        <w:t>smells</w:t>
+      </w:r>
+      <w:proofErr w:type="spellEnd"/>
+      <w:r>
+        <w:t xml:space="preserve"> </w:t>
+      </w:r>
+      <w:proofErr w:type="spellStart"/>
+      <w:r>
+        <w:t>refatorados</w:t>
+      </w:r>
+      <w:proofErr w:type="spellEnd"/>
+      <w:r>
+        <w:t xml:space="preserve">, deverá ser realizada a medição final do projeto conforme as métricas da Tabela 2. Deve também ser feita a análise final se as métricas pioraram ou melhoraram de acordo com a retirada dos </w:t>
+      </w:r>
+      <w:proofErr w:type="spellStart"/>
+      <w:r>
+        <w:t>code</w:t>
+      </w:r>
+      <w:proofErr w:type="spellEnd"/>
+      <w:r>
+        <w:t xml:space="preserve"> </w:t>
+      </w:r>
+      <w:proofErr w:type="spellStart"/>
+      <w:r>
+        <w:t>smells</w:t>
+      </w:r>
+      <w:proofErr w:type="spellEnd"/>
+      <w:r>
+        <w:t>.</w:t>
       </w:r>
     </w:p>
     <w:p>
@@ -3789,14 +4505,17 @@
         </w:rPr>
       </w:pPr>
       <w:bookmarkStart w:id="8" w:name="_Toc63168876"/>
+      <w:proofErr w:type="spellStart"/>
       <w:r>
         <w:rPr>
           <w:rFonts w:eastAsia="&amp;amp"/>
           <w:lang w:val="en-US"/>
         </w:rPr>
+        <w:lastRenderedPageBreak/>
         <w:t>REFERÊNCIAS</w:t>
       </w:r>
       <w:bookmarkEnd w:id="8"/>
+      <w:proofErr w:type="spellEnd"/>
     </w:p>
     <w:p>
       <w:pPr>
@@ -3864,7 +4583,39 @@
           <w:rFonts w:eastAsia="&amp;amp"/>
           <w:lang w:eastAsia="ar-SA"/>
         </w:rPr>
-        <w:t>Software: Practice and Experience, v. 49, n. 1, p. 3-39, 2019.</w:t>
+        <w:t xml:space="preserve">Software: </w:t>
+      </w:r>
+      <w:proofErr w:type="spellStart"/>
+      <w:r>
+        <w:rPr>
+          <w:rFonts w:eastAsia="&amp;amp"/>
+          <w:lang w:eastAsia="ar-SA"/>
+        </w:rPr>
+        <w:t>Practice</w:t>
+      </w:r>
+      <w:proofErr w:type="spellEnd"/>
+      <w:r>
+        <w:rPr>
+          <w:rFonts w:eastAsia="&amp;amp"/>
+          <w:lang w:eastAsia="ar-SA"/>
+        </w:rPr>
+        <w:t xml:space="preserve"> </w:t>
+      </w:r>
+      <w:proofErr w:type="spellStart"/>
+      <w:r>
+        <w:rPr>
+          <w:rFonts w:eastAsia="&amp;amp"/>
+          <w:lang w:eastAsia="ar-SA"/>
+        </w:rPr>
+        <w:t>and</w:t>
+      </w:r>
+      <w:proofErr w:type="spellEnd"/>
+      <w:r>
+        <w:rPr>
+          <w:rFonts w:eastAsia="&amp;amp"/>
+          <w:lang w:eastAsia="ar-SA"/>
+        </w:rPr>
+        <w:t xml:space="preserve"> Experience, v. 49, n. 1, p. 3-39, 2019.</w:t>
       </w:r>
     </w:p>
     <w:p>

</xml_diff>